<commit_message>
ajustando documento de layout
</commit_message>
<xml_diff>
--- a/Documentação/Documento de Layout oficial - Dream House.docx
+++ b/Documentação/Documento de Layout oficial - Dream House.docx
@@ -100,7 +100,7 @@
           <w:b/>
           <w:bCs/>
         </w:rPr>
-        <w:t>28</w:t>
+        <w:t>30</w:t>
       </w:r>
     </w:p>
     <w:tbl>
@@ -463,7 +463,14 @@
                 <w:rFonts w:asciiTheme="minorHAnsi" w:eastAsiaTheme="minorEastAsia" w:hAnsiTheme="minorHAnsi" w:cstheme="minorBidi"/>
                 <w:color w:val="000000" w:themeColor="text1"/>
               </w:rPr>
-              <w:t>05</w:t>
+              <w:t>0</w:t>
+            </w:r>
+            <w:r>
+              <w:rPr>
+                <w:rFonts w:asciiTheme="minorHAnsi" w:eastAsiaTheme="minorEastAsia" w:hAnsiTheme="minorHAnsi" w:cstheme="minorBidi"/>
+                <w:color w:val="000000" w:themeColor="text1"/>
+              </w:rPr>
+              <w:t>7</w:t>
             </w:r>
           </w:p>
         </w:tc>
@@ -493,7 +500,14 @@
                 <w:rFonts w:asciiTheme="minorHAnsi" w:eastAsiaTheme="minorEastAsia" w:hAnsiTheme="minorHAnsi" w:cstheme="minorBidi"/>
                 <w:color w:val="000000" w:themeColor="text1"/>
               </w:rPr>
-              <w:t>007</w:t>
+              <w:t>00</w:t>
+            </w:r>
+            <w:r>
+              <w:rPr>
+                <w:rFonts w:asciiTheme="minorHAnsi" w:eastAsiaTheme="minorEastAsia" w:hAnsiTheme="minorHAnsi" w:cstheme="minorBidi"/>
+                <w:color w:val="000000" w:themeColor="text1"/>
+              </w:rPr>
+              <w:t>9</w:t>
             </w:r>
           </w:p>
         </w:tc>
@@ -542,7 +556,6 @@
               <w:t xml:space="preserve">Arquivo de </w:t>
             </w:r>
             <w:bookmarkStart w:id="0" w:name="_Int_NgAtbPGR"/>
-            <w:proofErr w:type="gramStart"/>
             <w:r>
               <w:rPr>
                 <w:rFonts w:asciiTheme="minorHAnsi" w:eastAsiaTheme="minorEastAsia" w:hAnsiTheme="minorHAnsi" w:cstheme="minorBidi"/>
@@ -551,7 +564,6 @@
               <w:t>Anuncio</w:t>
             </w:r>
             <w:bookmarkEnd w:id="0"/>
-            <w:proofErr w:type="gramEnd"/>
             <w:r>
               <w:rPr>
                 <w:rFonts w:asciiTheme="minorHAnsi" w:eastAsiaTheme="minorEastAsia" w:hAnsiTheme="minorHAnsi" w:cstheme="minorBidi"/>
@@ -673,7 +685,14 @@
                 <w:rFonts w:asciiTheme="minorHAnsi" w:eastAsiaTheme="minorEastAsia" w:hAnsiTheme="minorHAnsi" w:cstheme="minorBidi"/>
                 <w:color w:val="000000" w:themeColor="text1"/>
               </w:rPr>
-              <w:t>008</w:t>
+              <w:t>0</w:t>
+            </w:r>
+            <w:r>
+              <w:rPr>
+                <w:rFonts w:asciiTheme="minorHAnsi" w:eastAsiaTheme="minorEastAsia" w:hAnsiTheme="minorHAnsi" w:cstheme="minorBidi"/>
+                <w:color w:val="000000" w:themeColor="text1"/>
+              </w:rPr>
+              <w:t>10</w:t>
             </w:r>
             <w:r>
               <w:rPr>
@@ -687,7 +706,14 @@
                 <w:rFonts w:asciiTheme="minorHAnsi" w:eastAsiaTheme="minorEastAsia" w:hAnsiTheme="minorHAnsi" w:cstheme="minorBidi"/>
                 <w:color w:val="000000" w:themeColor="text1"/>
               </w:rPr>
-              <w:t>026</w:t>
+              <w:t>02</w:t>
+            </w:r>
+            <w:r>
+              <w:rPr>
+                <w:rFonts w:asciiTheme="minorHAnsi" w:eastAsiaTheme="minorEastAsia" w:hAnsiTheme="minorHAnsi" w:cstheme="minorBidi"/>
+                <w:color w:val="000000" w:themeColor="text1"/>
+              </w:rPr>
+              <w:t>8</w:t>
             </w:r>
           </w:p>
         </w:tc>
@@ -874,7 +900,14 @@
                 <w:rFonts w:asciiTheme="minorHAnsi" w:eastAsiaTheme="minorEastAsia" w:hAnsiTheme="minorHAnsi" w:cstheme="minorBidi"/>
                 <w:color w:val="000000" w:themeColor="text1"/>
               </w:rPr>
-              <w:t>027</w:t>
+              <w:t>02</w:t>
+            </w:r>
+            <w:r>
+              <w:rPr>
+                <w:rFonts w:asciiTheme="minorHAnsi" w:eastAsiaTheme="minorEastAsia" w:hAnsiTheme="minorHAnsi" w:cstheme="minorBidi"/>
+                <w:color w:val="000000" w:themeColor="text1"/>
+              </w:rPr>
+              <w:t>9</w:t>
             </w:r>
             <w:r>
               <w:rPr>
@@ -888,7 +921,14 @@
                 <w:rFonts w:asciiTheme="minorHAnsi" w:eastAsiaTheme="minorEastAsia" w:hAnsiTheme="minorHAnsi" w:cstheme="minorBidi"/>
                 <w:color w:val="000000" w:themeColor="text1"/>
               </w:rPr>
-              <w:t>028</w:t>
+              <w:t>0</w:t>
+            </w:r>
+            <w:r>
+              <w:rPr>
+                <w:rFonts w:asciiTheme="minorHAnsi" w:eastAsiaTheme="minorEastAsia" w:hAnsiTheme="minorHAnsi" w:cstheme="minorBidi"/>
+                <w:color w:val="000000" w:themeColor="text1"/>
+              </w:rPr>
+              <w:t>30</w:t>
             </w:r>
           </w:p>
         </w:tc>
@@ -1403,7 +1443,7 @@
                 <w:rFonts w:asciiTheme="minorHAnsi" w:eastAsiaTheme="minorEastAsia" w:hAnsiTheme="minorHAnsi" w:cstheme="minorBidi"/>
                 <w:color w:val="000000" w:themeColor="text1"/>
               </w:rPr>
-              <w:t>R</w:t>
+              <w:t>N</w:t>
             </w:r>
           </w:p>
         </w:tc>
@@ -1425,17 +1465,8 @@
                 <w:rFonts w:asciiTheme="minorHAnsi" w:eastAsiaTheme="minorEastAsia" w:hAnsiTheme="minorHAnsi" w:cstheme="minorBidi"/>
                 <w:color w:val="000000" w:themeColor="text1"/>
               </w:rPr>
-              <w:t xml:space="preserve">Id do </w:t>
-            </w:r>
-            <w:proofErr w:type="gramStart"/>
-            <w:r>
-              <w:rPr>
-                <w:rFonts w:asciiTheme="minorHAnsi" w:eastAsiaTheme="minorEastAsia" w:hAnsiTheme="minorHAnsi" w:cstheme="minorBidi"/>
-                <w:color w:val="000000" w:themeColor="text1"/>
-              </w:rPr>
-              <w:t>Anuncio</w:t>
-            </w:r>
-            <w:proofErr w:type="gramEnd"/>
+              <w:t>Id do Anuncio</w:t>
+            </w:r>
           </w:p>
         </w:tc>
       </w:tr>
@@ -2576,7 +2607,6 @@
               </w:rPr>
             </w:pPr>
             <w:bookmarkStart w:id="2" w:name="_Int_A3WecGIs"/>
-            <w:proofErr w:type="gramStart"/>
             <w:r>
               <w:rPr>
                 <w:rFonts w:asciiTheme="minorHAnsi" w:eastAsiaTheme="minorEastAsia" w:hAnsiTheme="minorHAnsi" w:cstheme="minorBidi"/>
@@ -2585,7 +2615,6 @@
               <w:t>numero</w:t>
             </w:r>
             <w:bookmarkEnd w:id="2"/>
-            <w:proofErr w:type="gramEnd"/>
           </w:p>
         </w:tc>
         <w:tc>
@@ -2650,7 +2679,7 @@
                 <w:rFonts w:asciiTheme="minorHAnsi" w:eastAsiaTheme="minorEastAsia" w:hAnsiTheme="minorHAnsi" w:cstheme="minorBidi"/>
                 <w:color w:val="000000" w:themeColor="text1"/>
               </w:rPr>
-              <w:t>R</w:t>
+              <w:t>N</w:t>
             </w:r>
           </w:p>
         </w:tc>
@@ -2783,7 +2812,7 @@
                 <w:rFonts w:asciiTheme="minorHAnsi" w:eastAsiaTheme="minorEastAsia" w:hAnsiTheme="minorHAnsi" w:cstheme="minorBidi"/>
                 <w:color w:val="000000" w:themeColor="text1"/>
               </w:rPr>
-              <w:t>R</w:t>
+              <w:t>N</w:t>
             </w:r>
           </w:p>
         </w:tc>

</xml_diff>